<commit_message>
Ajout des com' dans le old et finalisation de la doc
</commit_message>
<xml_diff>
--- a/Documentation.docx
+++ b/Documentation.docx
@@ -4,18 +4,17 @@
   <w:body>
     <w:sdt>
       <w:sdtPr>
+        <w:rPr>
+          <w:rFonts w:eastAsiaTheme="minorHAnsi"/>
+          <w:lang w:eastAsia="en-US"/>
+        </w:rPr>
         <w:id w:val="-1943981648"/>
         <w:docPartObj>
           <w:docPartGallery w:val="Cover Pages"/>
           <w:docPartUnique/>
         </w:docPartObj>
       </w:sdtPr>
-      <w:sdtEndPr>
-        <w:rPr>
-          <w:rFonts w:eastAsiaTheme="minorHAnsi"/>
-          <w:lang w:eastAsia="en-US"/>
-        </w:rPr>
-      </w:sdtEndPr>
+      <w:sdtEndPr/>
       <w:sdtContent>
         <w:p>
           <w:pPr>
@@ -154,6 +153,7 @@
                                       <w:calendar w:val="gregorian"/>
                                     </w:date>
                                   </w:sdtPr>
+                                  <w:sdtEndPr/>
                                   <w:sdtContent>
                                     <w:p>
                                       <w:pPr>
@@ -171,7 +171,7 @@
                                           <w:sz w:val="28"/>
                                           <w:szCs w:val="28"/>
                                         </w:rPr>
-                                        <w:t>04/2015</w:t>
+                                        <w:t>01/04/2015</w:t>
                                       </w:r>
                                     </w:p>
                                   </w:sdtContent>
@@ -3466,6 +3466,7 @@
                                 <w:calendar w:val="gregorian"/>
                               </w:date>
                             </w:sdtPr>
+                            <w:sdtEndPr/>
                             <w:sdtContent>
                               <w:p>
                                 <w:pPr>
@@ -3483,7 +3484,7 @@
                                     <w:sz w:val="28"/>
                                     <w:szCs w:val="28"/>
                                   </w:rPr>
-                                  <w:t>04/2015</w:t>
+                                  <w:t>01/04/2015</w:t>
                                 </w:r>
                               </w:p>
                             </w:sdtContent>
@@ -3683,36 +3684,16 @@
                                     <w:sz w:val="26"/>
                                     <w:szCs w:val="26"/>
                                   </w:rPr>
-                                  <w:t xml:space="preserve">Bradai - </w:t>
+                                  <w:t>Brad</w:t>
                                 </w:r>
-                                <w:proofErr w:type="spellStart"/>
                                 <w:r>
                                   <w:rPr>
                                     <w:color w:val="5B9BD5" w:themeColor="accent1"/>
                                     <w:sz w:val="26"/>
                                     <w:szCs w:val="26"/>
                                   </w:rPr>
-                                  <w:t>Curtet</w:t>
+                                  <w:t>ai - Curtet – Morbois</w:t>
                                 </w:r>
-                                <w:proofErr w:type="spellEnd"/>
-                                <w:r>
-                                  <w:rPr>
-                                    <w:color w:val="5B9BD5" w:themeColor="accent1"/>
-                                    <w:sz w:val="26"/>
-                                    <w:szCs w:val="26"/>
-                                  </w:rPr>
-                                  <w:t xml:space="preserve"> – Morbois - </w:t>
-                                </w:r>
-                                <w:proofErr w:type="spellStart"/>
-                                <w:r>
-                                  <w:rPr>
-                                    <w:color w:val="5B9BD5" w:themeColor="accent1"/>
-                                    <w:sz w:val="26"/>
-                                    <w:szCs w:val="26"/>
-                                  </w:rPr>
-                                  <w:t>Vividila</w:t>
-                                </w:r>
-                                <w:proofErr w:type="spellEnd"/>
                               </w:p>
                               <w:p>
                                 <w:pPr>
@@ -3737,6 +3718,7 @@
                                     <w:dataBinding w:prefixMappings="xmlns:ns0='http://schemas.openxmlformats.org/officeDocument/2006/extended-properties' " w:xpath="/ns0:Properties[1]/ns0:Company[1]" w:storeItemID="{6668398D-A668-4E3E-A5EB-62B293D839F1}"/>
                                     <w:text/>
                                   </w:sdtPr>
+                                  <w:sdtEndPr/>
                                   <w:sdtContent>
                                     <w:r>
                                       <w:rPr>
@@ -3803,36 +3785,16 @@
                               <w:sz w:val="26"/>
                               <w:szCs w:val="26"/>
                             </w:rPr>
-                            <w:t xml:space="preserve">Bradai - </w:t>
+                            <w:t>Brad</w:t>
                           </w:r>
-                          <w:proofErr w:type="spellStart"/>
                           <w:r>
                             <w:rPr>
                               <w:color w:val="5B9BD5" w:themeColor="accent1"/>
                               <w:sz w:val="26"/>
                               <w:szCs w:val="26"/>
                             </w:rPr>
-                            <w:t>Curtet</w:t>
+                            <w:t>ai - Curtet – Morbois</w:t>
                           </w:r>
-                          <w:proofErr w:type="spellEnd"/>
-                          <w:r>
-                            <w:rPr>
-                              <w:color w:val="5B9BD5" w:themeColor="accent1"/>
-                              <w:sz w:val="26"/>
-                              <w:szCs w:val="26"/>
-                            </w:rPr>
-                            <w:t xml:space="preserve"> – Morbois - </w:t>
-                          </w:r>
-                          <w:proofErr w:type="spellStart"/>
-                          <w:r>
-                            <w:rPr>
-                              <w:color w:val="5B9BD5" w:themeColor="accent1"/>
-                              <w:sz w:val="26"/>
-                              <w:szCs w:val="26"/>
-                            </w:rPr>
-                            <w:t>Vividila</w:t>
-                          </w:r>
-                          <w:proofErr w:type="spellEnd"/>
                         </w:p>
                         <w:p>
                           <w:pPr>
@@ -3857,6 +3819,7 @@
                               <w:dataBinding w:prefixMappings="xmlns:ns0='http://schemas.openxmlformats.org/officeDocument/2006/extended-properties' " w:xpath="/ns0:Properties[1]/ns0:Company[1]" w:storeItemID="{6668398D-A668-4E3E-A5EB-62B293D839F1}"/>
                               <w:text/>
                             </w:sdtPr>
+                            <w:sdtEndPr/>
                             <w:sdtContent>
                               <w:r>
                                 <w:rPr>
@@ -3982,6 +3945,7 @@
                                     <w:dataBinding w:prefixMappings="xmlns:ns0='http://purl.org/dc/elements/1.1/' xmlns:ns1='http://schemas.openxmlformats.org/package/2006/metadata/core-properties' " w:xpath="/ns1:coreProperties[1]/ns0:title[1]" w:storeItemID="{6C3C8BC8-F283-45AE-878A-BAB7291924A1}"/>
                                     <w:text/>
                                   </w:sdtPr>
+                                  <w:sdtEndPr/>
                                   <w:sdtContent>
                                     <w:r>
                                       <w:rPr>
@@ -4017,6 +3981,7 @@
                                     <w:dataBinding w:prefixMappings="xmlns:ns0='http://purl.org/dc/elements/1.1/' xmlns:ns1='http://schemas.openxmlformats.org/package/2006/metadata/core-properties' " w:xpath="/ns1:coreProperties[1]/ns0:subject[1]" w:storeItemID="{6C3C8BC8-F283-45AE-878A-BAB7291924A1}"/>
                                     <w:text/>
                                   </w:sdtPr>
+                                  <w:sdtEndPr/>
                                   <w:sdtContent>
                                     <w:r>
                                       <w:rPr>
@@ -4142,6 +4107,13 @@
     </w:sdt>
     <w:sdt>
       <w:sdtPr>
+        <w:rPr>
+          <w:rFonts w:asciiTheme="minorHAnsi" w:eastAsiaTheme="minorHAnsi" w:hAnsiTheme="minorHAnsi" w:cstheme="minorBidi"/>
+          <w:color w:val="auto"/>
+          <w:sz w:val="22"/>
+          <w:szCs w:val="22"/>
+          <w:lang w:eastAsia="en-US"/>
+        </w:rPr>
         <w:id w:val="2115084191"/>
         <w:docPartObj>
           <w:docPartGallery w:val="Table of Contents"/>
@@ -4150,13 +4122,8 @@
       </w:sdtPr>
       <w:sdtEndPr>
         <w:rPr>
-          <w:rFonts w:asciiTheme="minorHAnsi" w:eastAsiaTheme="minorHAnsi" w:hAnsiTheme="minorHAnsi" w:cstheme="minorBidi"/>
           <w:b/>
           <w:bCs/>
-          <w:color w:val="auto"/>
-          <w:sz w:val="22"/>
-          <w:szCs w:val="22"/>
-          <w:lang w:eastAsia="en-US"/>
         </w:rPr>
       </w:sdtEndPr>
       <w:sdtContent>
@@ -4400,41 +4367,147 @@
     <w:p>
       <w:pPr>
         <w:pStyle w:val="Titre1"/>
+        <w:rPr>
+          <w:sz w:val="48"/>
+          <w:szCs w:val="48"/>
+        </w:rPr>
       </w:pPr>
       <w:bookmarkStart w:id="0" w:name="_Toc415921654"/>
       <w:r>
+        <w:rPr>
+          <w:sz w:val="48"/>
+          <w:szCs w:val="48"/>
+        </w:rPr>
         <w:lastRenderedPageBreak/>
         <w:t>Contexte</w:t>
       </w:r>
       <w:bookmarkEnd w:id="0"/>
+      <w:r>
+        <w:rPr>
+          <w:sz w:val="48"/>
+          <w:szCs w:val="48"/>
+        </w:rPr>
+        <w:t> :</w:t>
+      </w:r>
     </w:p>
-    <w:p/>
     <w:p>
+      <w:pPr>
+        <w:ind w:firstLine="708"/>
+        <w:jc w:val="both"/>
+        <w:rPr>
+          <w:sz w:val="24"/>
+        </w:rPr>
+      </w:pPr>
       <w:r>
-        <w:t>Dans le cadre d’un projet scolaire, nous devons faire une application web utilisant  des données libres sur internet. Ces dernières doivent ê</w:t>
+        <w:rPr>
+          <w:sz w:val="24"/>
+        </w:rPr>
+        <w:t xml:space="preserve">Dans le cadre d’un projet scolaire, nous devons </w:t>
       </w:r>
       <w:r>
+        <w:rPr>
+          <w:sz w:val="24"/>
+        </w:rPr>
+        <w:t xml:space="preserve">réaliser une application web utilisant </w:t>
+      </w:r>
+      <w:r>
+        <w:rPr>
+          <w:sz w:val="24"/>
+        </w:rPr>
+        <w:t>des données libres</w:t>
+      </w:r>
+      <w:r>
+        <w:rPr>
+          <w:sz w:val="24"/>
+        </w:rPr>
+        <w:t xml:space="preserve"> (open data)</w:t>
+      </w:r>
+      <w:r>
+        <w:rPr>
+          <w:sz w:val="24"/>
+        </w:rPr>
+        <w:t xml:space="preserve"> sur internet. </w:t>
+      </w:r>
+    </w:p>
+    <w:p>
+      <w:pPr>
+        <w:ind w:firstLine="708"/>
+        <w:jc w:val="both"/>
+        <w:rPr>
+          <w:sz w:val="24"/>
+        </w:rPr>
+      </w:pPr>
+      <w:r>
+        <w:rPr>
+          <w:sz w:val="24"/>
+        </w:rPr>
+        <w:t>Ces dernières doivent ê</w:t>
+      </w:r>
+      <w:r>
+        <w:rPr>
+          <w:sz w:val="24"/>
+        </w:rPr>
         <w:t>tre exploitées pour proposer à des</w:t>
       </w:r>
       <w:r>
+        <w:rPr>
+          <w:sz w:val="24"/>
+        </w:rPr>
         <w:t xml:space="preserve"> utilisateur</w:t>
       </w:r>
       <w:r>
+        <w:rPr>
+          <w:sz w:val="24"/>
+        </w:rPr>
         <w:t>s un service cohérent.</w:t>
       </w:r>
+      <w:r>
+        <w:rPr>
+          <w:sz w:val="24"/>
+        </w:rPr>
+        <w:t xml:space="preserve"> </w:t>
+      </w:r>
     </w:p>
-    <w:p/>
+    <w:p>
+      <w:pPr>
+        <w:ind w:firstLine="708"/>
+        <w:jc w:val="both"/>
+        <w:rPr>
+          <w:sz w:val="24"/>
+        </w:rPr>
+      </w:pPr>
+      <w:r>
+        <w:rPr>
+          <w:sz w:val="24"/>
+        </w:rPr>
+        <w:t>Nous avons décidé de nommer notre application Archi-Vélo.</w:t>
+      </w:r>
+    </w:p>
     <w:p>
       <w:pPr>
         <w:pStyle w:val="Titre1"/>
+        <w:rPr>
+          <w:sz w:val="48"/>
+          <w:szCs w:val="48"/>
+        </w:rPr>
       </w:pPr>
       <w:bookmarkStart w:id="1" w:name="_Toc415921655"/>
       <w:r>
+        <w:rPr>
+          <w:sz w:val="48"/>
+          <w:szCs w:val="48"/>
+        </w:rPr>
         <w:t>Objectifs</w:t>
       </w:r>
       <w:bookmarkEnd w:id="1"/>
+      <w:r>
+        <w:rPr>
+          <w:sz w:val="48"/>
+          <w:szCs w:val="48"/>
+        </w:rPr>
+        <w:t> :</w:t>
+      </w:r>
     </w:p>
-    <w:p/>
     <w:p>
       <w:pPr>
         <w:pStyle w:val="Paragraphedeliste"/>
@@ -4442,8 +4515,14 @@
           <w:ilvl w:val="0"/>
           <w:numId w:val="1"/>
         </w:numPr>
+        <w:rPr>
+          <w:sz w:val="24"/>
+        </w:rPr>
       </w:pPr>
       <w:r>
+        <w:rPr>
+          <w:sz w:val="24"/>
+        </w:rPr>
         <w:t>Utilisation des « open data »</w:t>
       </w:r>
     </w:p>
@@ -4454,8 +4533,14 @@
           <w:ilvl w:val="0"/>
           <w:numId w:val="1"/>
         </w:numPr>
+        <w:rPr>
+          <w:sz w:val="24"/>
+        </w:rPr>
       </w:pPr>
       <w:r>
+        <w:rPr>
+          <w:sz w:val="24"/>
+        </w:rPr>
         <w:t>Utilisation des services web</w:t>
       </w:r>
     </w:p>
@@ -4466,32 +4551,307 @@
           <w:ilvl w:val="0"/>
           <w:numId w:val="1"/>
         </w:numPr>
+        <w:rPr>
+          <w:sz w:val="24"/>
+        </w:rPr>
       </w:pPr>
       <w:r>
+        <w:rPr>
+          <w:sz w:val="24"/>
+        </w:rPr>
+        <w:t>Utilisation des langages Web</w:t>
+      </w:r>
+    </w:p>
+    <w:p>
+      <w:pPr>
+        <w:pStyle w:val="Paragraphedeliste"/>
+        <w:numPr>
+          <w:ilvl w:val="0"/>
+          <w:numId w:val="1"/>
+        </w:numPr>
+        <w:rPr>
+          <w:sz w:val="24"/>
+        </w:rPr>
+      </w:pPr>
+      <w:r>
+        <w:rPr>
+          <w:sz w:val="24"/>
+        </w:rPr>
+        <w:t>Documentation complète</w:t>
+      </w:r>
+    </w:p>
+    <w:p>
+      <w:pPr>
+        <w:pStyle w:val="Paragraphedeliste"/>
+        <w:numPr>
+          <w:ilvl w:val="0"/>
+          <w:numId w:val="1"/>
+        </w:numPr>
+        <w:rPr>
+          <w:sz w:val="24"/>
+        </w:rPr>
+      </w:pPr>
+      <w:r>
+        <w:rPr>
+          <w:sz w:val="24"/>
+        </w:rPr>
         <w:t>Présentation orale et démonstration</w:t>
       </w:r>
     </w:p>
-    <w:p/>
     <w:p>
       <w:pPr>
         <w:pStyle w:val="Titre1"/>
+        <w:rPr>
+          <w:sz w:val="48"/>
+          <w:szCs w:val="48"/>
+        </w:rPr>
       </w:pPr>
       <w:bookmarkStart w:id="2" w:name="_Toc415921656"/>
       <w:r>
-        <w:t>Description du projet</w:t>
+        <w:rPr>
+          <w:sz w:val="48"/>
+          <w:szCs w:val="48"/>
+        </w:rPr>
+        <w:t xml:space="preserve">Description </w:t>
       </w:r>
       <w:bookmarkEnd w:id="2"/>
+      <w:r>
+        <w:rPr>
+          <w:sz w:val="48"/>
+          <w:szCs w:val="48"/>
+        </w:rPr>
+        <w:t>détaillée des besoins :</w:t>
+      </w:r>
     </w:p>
-    <w:p/>
     <w:p>
+      <w:pPr>
+        <w:ind w:firstLine="708"/>
+        <w:jc w:val="both"/>
+        <w:rPr>
+          <w:sz w:val="24"/>
+        </w:rPr>
+      </w:pPr>
       <w:r>
-        <w:t xml:space="preserve">Nous avons choisis de travailler sur la disponibilité des vélos en libres services. Notre objectif premier étant d’offrir la possibilité à un utilisateur lambda de pouvoir </w:t>
+        <w:rPr>
+          <w:sz w:val="24"/>
+        </w:rPr>
+        <w:t xml:space="preserve">Nous devons développer une application web (basée sur les langages HTML, CSS, PHP, JavaScript) qui a pour but d’utiliser des données libre sur Internet. Dans le cadre de ce projet nous avons décidé d’utiliser les données sur les </w:t>
       </w:r>
       <w:r>
-        <w:t xml:space="preserve">se renseigner sur les stations et les vélos disponibles autour de lui. Notre application propose donc une carte </w:t>
+        <w:rPr>
+          <w:sz w:val="24"/>
+        </w:rPr>
+        <w:t>Velov</w:t>
       </w:r>
+      <w:r>
+        <w:rPr>
+          <w:sz w:val="24"/>
+        </w:rPr>
+        <w:t>’ (le nombre de places disponibles dans chaque station, le nombre de vélos disponibles dans chaque station).</w:t>
+      </w:r>
+    </w:p>
+    <w:p>
+      <w:pPr>
+        <w:ind w:firstLine="708"/>
+        <w:jc w:val="both"/>
+        <w:rPr>
+          <w:sz w:val="24"/>
+        </w:rPr>
+      </w:pPr>
+      <w:r>
+        <w:rPr>
+          <w:sz w:val="24"/>
+        </w:rPr>
+        <w:t xml:space="preserve">Notre application propose un service de géolocalisation </w:t>
+      </w:r>
+      <w:r>
+        <w:rPr>
+          <w:sz w:val="24"/>
+        </w:rPr>
+        <w:t>qui permet d’afficher les stations de vélos disponibles en fonction de la ville choisie. Pour cela on a plusieurs boutons qui permettent de choisir la ville dans laquelle on souhaite avoir des informations sur les stations de vélos ou alors on peut choisir de se faire géolocaliser.</w:t>
+      </w:r>
+    </w:p>
+    <w:p>
+      <w:pPr>
+        <w:pStyle w:val="Titre1"/>
+        <w:rPr>
+          <w:sz w:val="48"/>
+          <w:szCs w:val="48"/>
+        </w:rPr>
+      </w:pPr>
+      <w:r>
+        <w:rPr>
+          <w:sz w:val="48"/>
+          <w:szCs w:val="48"/>
+        </w:rPr>
+        <w:t>Contraintes</w:t>
+      </w:r>
+      <w:r>
+        <w:rPr>
+          <w:sz w:val="48"/>
+          <w:szCs w:val="48"/>
+        </w:rPr>
+        <w:t> :</w:t>
+      </w:r>
+    </w:p>
+    <w:p>
+      <w:pPr>
+        <w:jc w:val="both"/>
+        <w:rPr>
+          <w:sz w:val="24"/>
+        </w:rPr>
+      </w:pPr>
+      <w:r>
+        <w:rPr>
+          <w:sz w:val="24"/>
+        </w:rPr>
+        <w:tab/>
+        <w:t xml:space="preserve">Lors de la réalisation de ce projet nous avons dû prendre en compte plusieurs contraintes telles que l’utilisation de données en libre-service et le traitement de ces dernières puisque l’utilisation de </w:t>
+      </w:r>
+      <w:r>
+        <w:rPr>
+          <w:sz w:val="24"/>
+        </w:rPr>
+        <w:t>données open data imposent des conditions telles que l’utilisation d’un fichier JSON et donc tous les traitements liés à ce type de fichier.</w:t>
+      </w:r>
+    </w:p>
+    <w:p>
+      <w:pPr>
+        <w:jc w:val="both"/>
+        <w:rPr>
+          <w:sz w:val="24"/>
+        </w:rPr>
+      </w:pPr>
+      <w:r>
+        <w:rPr>
+          <w:sz w:val="24"/>
+        </w:rPr>
+        <w:tab/>
+        <w:t>De plus l’utilisation de données open data nous imposent une dernière contrainte qui est la connexion internet puisque la récupération du fichier JSON passe par une URL donc si la connexion Internet fait défaut, notre application ne pourra pas se servir des données.</w:t>
+      </w:r>
+    </w:p>
+    <w:p>
+      <w:pPr>
+        <w:jc w:val="both"/>
+        <w:rPr>
+          <w:sz w:val="24"/>
+        </w:rPr>
+      </w:pPr>
+    </w:p>
+    <w:p>
+      <w:pPr>
+        <w:jc w:val="both"/>
+        <w:rPr>
+          <w:sz w:val="24"/>
+        </w:rPr>
+      </w:pPr>
+    </w:p>
+    <w:p>
+      <w:pPr>
+        <w:jc w:val="both"/>
+        <w:rPr>
+          <w:sz w:val="24"/>
+        </w:rPr>
+      </w:pPr>
+    </w:p>
+    <w:p>
+      <w:pPr>
+        <w:pStyle w:val="Titre1"/>
+        <w:rPr>
+          <w:sz w:val="48"/>
+          <w:szCs w:val="48"/>
+        </w:rPr>
+      </w:pPr>
       <w:bookmarkStart w:id="3" w:name="_GoBack"/>
       <w:bookmarkEnd w:id="3"/>
+      <w:r>
+        <w:rPr>
+          <w:sz w:val="48"/>
+          <w:szCs w:val="48"/>
+        </w:rPr>
+        <w:lastRenderedPageBreak/>
+        <w:t>Maquette</w:t>
+      </w:r>
+      <w:r>
+        <w:rPr>
+          <w:sz w:val="48"/>
+          <w:szCs w:val="48"/>
+        </w:rPr>
+        <w:t> :</w:t>
+      </w:r>
+    </w:p>
+    <w:p>
+      <w:pPr>
+        <w:jc w:val="both"/>
+        <w:rPr>
+          <w:noProof/>
+          <w:sz w:val="24"/>
+          <w:lang w:eastAsia="fr-FR"/>
+        </w:rPr>
+      </w:pPr>
+    </w:p>
+    <w:p>
+      <w:pPr>
+        <w:jc w:val="both"/>
+        <w:rPr>
+          <w:sz w:val="24"/>
+        </w:rPr>
+      </w:pPr>
+      <w:r>
+        <w:rPr>
+          <w:noProof/>
+          <w:sz w:val="24"/>
+          <w:lang w:eastAsia="fr-FR"/>
+        </w:rPr>
+        <w:drawing>
+          <wp:inline distT="0" distB="0" distL="0" distR="0">
+            <wp:extent cx="6438900" cy="4299575"/>
+            <wp:effectExtent l="0" t="0" r="0" b="6350"/>
+            <wp:docPr id="11" name="Image 11"/>
+            <wp:cNvGraphicFramePr>
+              <a:graphicFrameLocks xmlns:a="http://schemas.openxmlformats.org/drawingml/2006/main" noChangeAspect="1"/>
+            </wp:cNvGraphicFramePr>
+            <a:graphic xmlns:a="http://schemas.openxmlformats.org/drawingml/2006/main">
+              <a:graphicData uri="http://schemas.openxmlformats.org/drawingml/2006/picture">
+                <pic:pic xmlns:pic="http://schemas.openxmlformats.org/drawingml/2006/picture">
+                  <pic:nvPicPr>
+                    <pic:cNvPr id="11" name="Maquette Archi Vélo.jpg"/>
+                    <pic:cNvPicPr/>
+                  </pic:nvPicPr>
+                  <pic:blipFill rotWithShape="1">
+                    <a:blip r:embed="rId7">
+                      <a:extLst>
+                        <a:ext uri="{28A0092B-C50C-407E-A947-70E740481C1C}">
+                          <a14:useLocalDpi xmlns:a14="http://schemas.microsoft.com/office/drawing/2010/main" val="0"/>
+                        </a:ext>
+                      </a:extLst>
+                    </a:blip>
+                    <a:srcRect l="4210" r="10577"/>
+                    <a:stretch/>
+                  </pic:blipFill>
+                  <pic:spPr bwMode="auto">
+                    <a:xfrm>
+                      <a:off x="0" y="0"/>
+                      <a:ext cx="6458635" cy="4312753"/>
+                    </a:xfrm>
+                    <a:prstGeom prst="rect">
+                      <a:avLst/>
+                    </a:prstGeom>
+                    <a:ln>
+                      <a:noFill/>
+                    </a:ln>
+                    <a:extLst>
+                      <a:ext uri="{53640926-AAD7-44D8-BBD7-CCE9431645EC}">
+                        <a14:shadowObscured xmlns:a14="http://schemas.microsoft.com/office/drawing/2010/main"/>
+                      </a:ext>
+                    </a:extLst>
+                  </pic:spPr>
+                </pic:pic>
+              </a:graphicData>
+            </a:graphic>
+          </wp:inline>
+        </w:drawing>
+      </w:r>
     </w:p>
     <w:sectPr>
       <w:pgSz w:w="11906" w:h="16838"/>
@@ -5476,7 +5836,7 @@
 </file>
 
 <file path=customXml/itemProps2.xml><?xml version="1.0" encoding="utf-8"?>
-<ds:datastoreItem xmlns:ds="http://schemas.openxmlformats.org/officeDocument/2006/customXml" ds:itemID="{E1773D27-07D9-4CFE-A38E-244C82EC2234}">
+<ds:datastoreItem xmlns:ds="http://schemas.openxmlformats.org/officeDocument/2006/customXml" ds:itemID="{83C0D8AE-9316-4954-B6B1-E277F0A2AB26}">
   <ds:schemaRefs>
     <ds:schemaRef ds:uri="http://schemas.openxmlformats.org/officeDocument/2006/bibliography"/>
   </ds:schemaRefs>

</xml_diff>